<commit_message>
Renomeando Diretório e atualizando docx
</commit_message>
<xml_diff>
--- a/Senai_Hroads_Documentação_BD.docx
+++ b/Senai_Hroads_Documentação_BD.docx
@@ -33,34 +33,425 @@
         <w:jc w:val="center"/>
         <w:rPr>
           <w:b/>
-          <w:sz w:val="28"/>
-          <w:szCs w:val="24"/>
-        </w:rPr>
-      </w:pPr>
-    </w:p>
-    <w:p>
-      <w:pPr>
-        <w:tabs>
-          <w:tab w:val="left" w:pos="888"/>
-        </w:tabs>
-        <w:spacing w:line="360" w:lineRule="auto"/>
-        <w:jc w:val="both"/>
-        <w:rPr>
-          <w:b/>
-          <w:sz w:val="24"/>
-          <w:szCs w:val="24"/>
-        </w:rPr>
-      </w:pPr>
-      <w:r>
-        <w:rPr>
-          <w:b/>
-          <w:sz w:val="24"/>
-          <w:szCs w:val="24"/>
-        </w:rPr>
-        <w:t>Modelos</w:t>
+          <w:sz w:val="20"/>
+          <w:szCs w:val="24"/>
+        </w:rPr>
+      </w:pPr>
+      <w:r>
+        <w:rPr>
+          <w:b/>
+          <w:sz w:val="20"/>
+          <w:szCs w:val="24"/>
+        </w:rPr>
+        <w:t>Realizada por: Ariel Paixão e Matheus Custódio</w:t>
+      </w:r>
+      <w:r>
+        <w:rPr>
+          <w:b/>
+          <w:sz w:val="20"/>
+          <w:szCs w:val="24"/>
+        </w:rPr>
+        <w:t xml:space="preserve"> – SENAI de Informática – Técnico de Dev.</w:t>
       </w:r>
       <w:bookmarkStart w:id="0" w:name="_GoBack"/>
       <w:bookmarkEnd w:id="0"/>
+    </w:p>
+    <w:p>
+      <w:pPr>
+        <w:tabs>
+          <w:tab w:val="left" w:pos="888"/>
+        </w:tabs>
+        <w:spacing w:line="360" w:lineRule="auto"/>
+        <w:jc w:val="center"/>
+        <w:rPr>
+          <w:b/>
+          <w:sz w:val="28"/>
+          <w:szCs w:val="24"/>
+        </w:rPr>
+      </w:pPr>
+    </w:p>
+    <w:p>
+      <w:pPr>
+        <w:tabs>
+          <w:tab w:val="left" w:pos="888"/>
+        </w:tabs>
+        <w:spacing w:line="360" w:lineRule="auto"/>
+        <w:jc w:val="both"/>
+        <w:rPr>
+          <w:b/>
+          <w:sz w:val="24"/>
+          <w:szCs w:val="24"/>
+        </w:rPr>
+      </w:pPr>
+      <w:r>
+        <w:rPr>
+          <w:b/>
+          <w:sz w:val="24"/>
+          <w:szCs w:val="24"/>
+        </w:rPr>
+        <w:t>Passos para utilizar o banco de dados</w:t>
+      </w:r>
+    </w:p>
+    <w:p>
+      <w:pPr>
+        <w:pStyle w:val="PargrafodaLista"/>
+        <w:numPr>
+          <w:ilvl w:val="0"/>
+          <w:numId w:val="8"/>
+        </w:numPr>
+        <w:tabs>
+          <w:tab w:val="left" w:pos="888"/>
+        </w:tabs>
+        <w:spacing w:line="360" w:lineRule="auto"/>
+        <w:jc w:val="both"/>
+        <w:rPr>
+          <w:sz w:val="24"/>
+          <w:szCs w:val="24"/>
+        </w:rPr>
+      </w:pPr>
+      <w:r>
+        <w:rPr>
+          <w:sz w:val="24"/>
+          <w:szCs w:val="24"/>
+        </w:rPr>
+        <w:t>Executar no Microsoft SQL Server o script de criação</w:t>
+      </w:r>
+      <w:r>
+        <w:rPr>
+          <w:sz w:val="24"/>
+          <w:szCs w:val="24"/>
+        </w:rPr>
+        <w:t>, ‘</w:t>
+      </w:r>
+      <w:r>
+        <w:t>HROADS_CRIACAO_01.sql</w:t>
+      </w:r>
+      <w:r>
+        <w:rPr>
+          <w:sz w:val="24"/>
+          <w:szCs w:val="24"/>
+        </w:rPr>
+        <w:t>’.</w:t>
+      </w:r>
+    </w:p>
+    <w:p>
+      <w:pPr>
+        <w:pStyle w:val="PargrafodaLista"/>
+        <w:numPr>
+          <w:ilvl w:val="0"/>
+          <w:numId w:val="8"/>
+        </w:numPr>
+        <w:tabs>
+          <w:tab w:val="left" w:pos="888"/>
+        </w:tabs>
+        <w:spacing w:line="360" w:lineRule="auto"/>
+        <w:jc w:val="both"/>
+        <w:rPr>
+          <w:sz w:val="24"/>
+          <w:szCs w:val="24"/>
+        </w:rPr>
+      </w:pPr>
+      <w:r>
+        <w:rPr>
+          <w:sz w:val="24"/>
+          <w:szCs w:val="24"/>
+        </w:rPr>
+        <w:t xml:space="preserve">Em seguida, executar o script de inserção, </w:t>
+      </w:r>
+      <w:r>
+        <w:rPr>
+          <w:sz w:val="24"/>
+          <w:szCs w:val="24"/>
+        </w:rPr>
+        <w:t>‘</w:t>
+      </w:r>
+      <w:r>
+        <w:t>HROADS_MANIPULACAO_02.sql</w:t>
+      </w:r>
+      <w:r>
+        <w:rPr>
+          <w:sz w:val="24"/>
+          <w:szCs w:val="24"/>
+        </w:rPr>
+        <w:t xml:space="preserve">’, </w:t>
+      </w:r>
+      <w:r>
+        <w:rPr>
+          <w:sz w:val="24"/>
+          <w:szCs w:val="24"/>
+        </w:rPr>
+        <w:t>para inserir os dados no banco.</w:t>
+      </w:r>
+    </w:p>
+    <w:p>
+      <w:pPr>
+        <w:pStyle w:val="PargrafodaLista"/>
+        <w:numPr>
+          <w:ilvl w:val="0"/>
+          <w:numId w:val="8"/>
+        </w:numPr>
+        <w:tabs>
+          <w:tab w:val="left" w:pos="888"/>
+        </w:tabs>
+        <w:spacing w:line="360" w:lineRule="auto"/>
+        <w:jc w:val="both"/>
+        <w:rPr>
+          <w:sz w:val="24"/>
+          <w:szCs w:val="24"/>
+        </w:rPr>
+      </w:pPr>
+      <w:r>
+        <w:rPr>
+          <w:sz w:val="24"/>
+          <w:szCs w:val="24"/>
+        </w:rPr>
+        <w:t>Após isso, executar o script d</w:t>
+      </w:r>
+      <w:r>
+        <w:rPr>
+          <w:sz w:val="24"/>
+          <w:szCs w:val="24"/>
+        </w:rPr>
+        <w:t>e seleçã</w:t>
+      </w:r>
+      <w:r>
+        <w:rPr>
+          <w:sz w:val="24"/>
+          <w:szCs w:val="24"/>
+        </w:rPr>
+        <w:t>o, ‘’, para mostrar os dados pedidos.</w:t>
+      </w:r>
+    </w:p>
+    <w:p>
+      <w:pPr>
+        <w:tabs>
+          <w:tab w:val="left" w:pos="888"/>
+        </w:tabs>
+        <w:spacing w:line="360" w:lineRule="auto"/>
+        <w:jc w:val="both"/>
+        <w:rPr>
+          <w:b/>
+          <w:sz w:val="24"/>
+          <w:szCs w:val="24"/>
+        </w:rPr>
+      </w:pPr>
+    </w:p>
+    <w:p>
+      <w:pPr>
+        <w:tabs>
+          <w:tab w:val="left" w:pos="888"/>
+        </w:tabs>
+        <w:spacing w:line="360" w:lineRule="auto"/>
+        <w:jc w:val="both"/>
+        <w:rPr>
+          <w:b/>
+          <w:sz w:val="24"/>
+          <w:szCs w:val="24"/>
+        </w:rPr>
+      </w:pPr>
+      <w:r>
+        <w:rPr>
+          <w:b/>
+          <w:sz w:val="24"/>
+          <w:szCs w:val="24"/>
+        </w:rPr>
+        <w:t>Leitura do Banco de Dados</w:t>
+      </w:r>
+    </w:p>
+    <w:p>
+      <w:pPr>
+        <w:tabs>
+          <w:tab w:val="left" w:pos="888"/>
+        </w:tabs>
+        <w:spacing w:line="360" w:lineRule="auto"/>
+        <w:jc w:val="both"/>
+        <w:rPr>
+          <w:sz w:val="24"/>
+          <w:szCs w:val="24"/>
+        </w:rPr>
+      </w:pPr>
+      <w:r>
+        <w:rPr>
+          <w:sz w:val="24"/>
+          <w:szCs w:val="24"/>
+        </w:rPr>
+        <w:t>O jogo ‘</w:t>
+      </w:r>
+      <w:proofErr w:type="spellStart"/>
+      <w:r>
+        <w:rPr>
+          <w:sz w:val="24"/>
+          <w:szCs w:val="24"/>
+        </w:rPr>
+        <w:t>Hroads</w:t>
+      </w:r>
+      <w:proofErr w:type="spellEnd"/>
+      <w:r>
+        <w:rPr>
+          <w:sz w:val="24"/>
+          <w:szCs w:val="24"/>
+        </w:rPr>
+        <w:t xml:space="preserve">’, possui diversos personagens, cada personagem </w:t>
+      </w:r>
+      <w:r>
+        <w:rPr>
+          <w:sz w:val="24"/>
+          <w:szCs w:val="24"/>
+        </w:rPr>
+        <w:t>nome, capacidade máxima de vida, capacidade máxima de mana e uma classe</w:t>
+      </w:r>
+      <w:r>
+        <w:rPr>
+          <w:sz w:val="24"/>
+          <w:szCs w:val="24"/>
+        </w:rPr>
+        <w:t>, que por sua vez possui diversas habilidades relacionadas a ela. De f</w:t>
+      </w:r>
+      <w:r>
+        <w:rPr>
+          <w:sz w:val="24"/>
+          <w:szCs w:val="24"/>
+        </w:rPr>
+        <w:t>orma que uma habilidade possa</w:t>
+      </w:r>
+      <w:r>
+        <w:rPr>
+          <w:sz w:val="24"/>
+          <w:szCs w:val="24"/>
+        </w:rPr>
+        <w:t xml:space="preserve"> estar relacionada a várias classes.</w:t>
+      </w:r>
+    </w:p>
+    <w:p>
+      <w:pPr>
+        <w:tabs>
+          <w:tab w:val="left" w:pos="888"/>
+        </w:tabs>
+        <w:spacing w:line="360" w:lineRule="auto"/>
+        <w:jc w:val="both"/>
+        <w:rPr>
+          <w:b/>
+          <w:sz w:val="24"/>
+          <w:szCs w:val="24"/>
+        </w:rPr>
+      </w:pPr>
+    </w:p>
+    <w:p>
+      <w:pPr>
+        <w:tabs>
+          <w:tab w:val="left" w:pos="888"/>
+        </w:tabs>
+        <w:spacing w:line="360" w:lineRule="auto"/>
+        <w:jc w:val="both"/>
+        <w:rPr>
+          <w:b/>
+          <w:sz w:val="24"/>
+          <w:szCs w:val="24"/>
+        </w:rPr>
+      </w:pPr>
+      <w:r>
+        <w:rPr>
+          <w:b/>
+          <w:noProof/>
+          <w:sz w:val="24"/>
+          <w:szCs w:val="24"/>
+          <w:lang w:eastAsia="pt-BR"/>
+        </w:rPr>
+        <w:lastRenderedPageBreak/>
+        <w:drawing>
+          <wp:anchor distT="0" distB="0" distL="114300" distR="114300" simplePos="0" relativeHeight="251658240" behindDoc="0" locked="0" layoutInCell="1" allowOverlap="1" wp14:anchorId="64CED017" wp14:editId="6D11EDF3">
+            <wp:simplePos x="0" y="0"/>
+            <wp:positionH relativeFrom="margin">
+              <wp:posOffset>-175260</wp:posOffset>
+            </wp:positionH>
+            <wp:positionV relativeFrom="paragraph">
+              <wp:posOffset>315595</wp:posOffset>
+            </wp:positionV>
+            <wp:extent cx="5400040" cy="5092065"/>
+            <wp:effectExtent l="0" t="0" r="0" b="0"/>
+            <wp:wrapTopAndBottom/>
+            <wp:docPr id="1" name="Imagem 1"/>
+            <wp:cNvGraphicFramePr>
+              <a:graphicFrameLocks xmlns:a="http://schemas.openxmlformats.org/drawingml/2006/main" noChangeAspect="1"/>
+            </wp:cNvGraphicFramePr>
+            <a:graphic xmlns:a="http://schemas.openxmlformats.org/drawingml/2006/main">
+              <a:graphicData uri="http://schemas.openxmlformats.org/drawingml/2006/picture">
+                <pic:pic xmlns:pic="http://schemas.openxmlformats.org/drawingml/2006/picture">
+                  <pic:nvPicPr>
+                    <pic:cNvPr id="1" name="senai-si-hroads-tarde.png"/>
+                    <pic:cNvPicPr/>
+                  </pic:nvPicPr>
+                  <pic:blipFill>
+                    <a:blip r:embed="rId5">
+                      <a:extLst>
+                        <a:ext uri="{28A0092B-C50C-407E-A947-70E740481C1C}">
+                          <a14:useLocalDpi xmlns:a14="http://schemas.microsoft.com/office/drawing/2010/main" val="0"/>
+                        </a:ext>
+                      </a:extLst>
+                    </a:blip>
+                    <a:stretch>
+                      <a:fillRect/>
+                    </a:stretch>
+                  </pic:blipFill>
+                  <pic:spPr>
+                    <a:xfrm>
+                      <a:off x="0" y="0"/>
+                      <a:ext cx="5400040" cy="5092065"/>
+                    </a:xfrm>
+                    <a:prstGeom prst="rect">
+                      <a:avLst/>
+                    </a:prstGeom>
+                  </pic:spPr>
+                </pic:pic>
+              </a:graphicData>
+            </a:graphic>
+          </wp:anchor>
+        </w:drawing>
+      </w:r>
+      <w:r>
+        <w:rPr>
+          <w:b/>
+          <w:sz w:val="24"/>
+          <w:szCs w:val="24"/>
+        </w:rPr>
+        <w:t>Modelagem Conceitual</w:t>
+      </w:r>
+    </w:p>
+    <w:p>
+      <w:pPr>
+        <w:tabs>
+          <w:tab w:val="left" w:pos="888"/>
+        </w:tabs>
+        <w:spacing w:line="360" w:lineRule="auto"/>
+        <w:jc w:val="both"/>
+        <w:rPr>
+          <w:b/>
+          <w:sz w:val="24"/>
+          <w:szCs w:val="24"/>
+        </w:rPr>
+      </w:pPr>
+    </w:p>
+    <w:p>
+      <w:pPr>
+        <w:tabs>
+          <w:tab w:val="left" w:pos="888"/>
+        </w:tabs>
+        <w:spacing w:line="360" w:lineRule="auto"/>
+        <w:jc w:val="both"/>
+        <w:rPr>
+          <w:b/>
+          <w:sz w:val="24"/>
+          <w:szCs w:val="24"/>
+        </w:rPr>
+      </w:pPr>
+      <w:r>
+        <w:rPr>
+          <w:b/>
+          <w:sz w:val="24"/>
+          <w:szCs w:val="24"/>
+        </w:rPr>
+        <w:t>Modelos</w:t>
+      </w:r>
     </w:p>
     <w:p>
       <w:pPr>
@@ -263,13 +654,14 @@
     </w:p>
     <w:p>
       <w:pPr>
-        <w:tabs>
-          <w:tab w:val="left" w:pos="888"/>
-        </w:tabs>
-        <w:spacing w:line="360" w:lineRule="auto"/>
-        <w:jc w:val="both"/>
-        <w:rPr>
-          <w:b/>
+        <w:pStyle w:val="PargrafodaLista"/>
+        <w:tabs>
+          <w:tab w:val="left" w:pos="888"/>
+        </w:tabs>
+        <w:spacing w:line="360" w:lineRule="auto"/>
+        <w:ind w:left="1608"/>
+        <w:jc w:val="both"/>
+        <w:rPr>
           <w:sz w:val="24"/>
           <w:szCs w:val="24"/>
         </w:rPr>
@@ -296,6 +688,7 @@
           <w:szCs w:val="24"/>
           <w:u w:val="single"/>
         </w:rPr>
+        <w:lastRenderedPageBreak/>
         <w:t>Classe</w:t>
       </w:r>
     </w:p>
@@ -439,30 +832,16 @@
     </w:p>
     <w:p>
       <w:pPr>
-        <w:tabs>
-          <w:tab w:val="left" w:pos="888"/>
-        </w:tabs>
-        <w:spacing w:line="360" w:lineRule="auto"/>
-        <w:jc w:val="both"/>
-        <w:rPr>
-          <w:b/>
-          <w:sz w:val="24"/>
-          <w:szCs w:val="24"/>
-        </w:rPr>
-      </w:pPr>
-    </w:p>
-    <w:p>
-      <w:pPr>
-        <w:tabs>
-          <w:tab w:val="left" w:pos="888"/>
-        </w:tabs>
-        <w:spacing w:line="360" w:lineRule="auto"/>
-        <w:jc w:val="both"/>
-        <w:rPr>
-          <w:b/>
-          <w:sz w:val="24"/>
-          <w:szCs w:val="24"/>
-          <w:u w:val="single"/>
+        <w:pStyle w:val="PargrafodaLista"/>
+        <w:tabs>
+          <w:tab w:val="left" w:pos="888"/>
+        </w:tabs>
+        <w:spacing w:line="360" w:lineRule="auto"/>
+        <w:ind w:left="1608"/>
+        <w:jc w:val="both"/>
+        <w:rPr>
+          <w:sz w:val="24"/>
+          <w:szCs w:val="24"/>
         </w:rPr>
       </w:pPr>
     </w:p>
@@ -567,6 +946,21 @@
     </w:p>
     <w:p>
       <w:pPr>
+        <w:pStyle w:val="PargrafodaLista"/>
+        <w:tabs>
+          <w:tab w:val="left" w:pos="888"/>
+        </w:tabs>
+        <w:spacing w:line="360" w:lineRule="auto"/>
+        <w:ind w:left="1608"/>
+        <w:jc w:val="both"/>
+        <w:rPr>
+          <w:sz w:val="24"/>
+          <w:szCs w:val="24"/>
+        </w:rPr>
+      </w:pPr>
+    </w:p>
+    <w:p>
+      <w:pPr>
         <w:tabs>
           <w:tab w:val="left" w:pos="888"/>
         </w:tabs>
@@ -586,7 +980,6 @@
           <w:szCs w:val="24"/>
           <w:u w:val="single"/>
         </w:rPr>
-        <w:lastRenderedPageBreak/>
         <w:t>Tipo de Habilidade</w:t>
       </w:r>
     </w:p>
@@ -653,6 +1046,92 @@
 <file path=word/numbering.xml><?xml version="1.0" encoding="utf-8"?>
 <w:numbering xmlns:wpc="http://schemas.microsoft.com/office/word/2010/wordprocessingCanvas" xmlns:cx="http://schemas.microsoft.com/office/drawing/2014/chartex" xmlns:mc="http://schemas.openxmlformats.org/markup-compatibility/2006" xmlns:o="urn:schemas-microsoft-com:office:office" xmlns:r="http://schemas.openxmlformats.org/officeDocument/2006/relationships" xmlns:m="http://schemas.openxmlformats.org/officeDocument/2006/math" xmlns:v="urn:schemas-microsoft-com:vml" xmlns:wp14="http://schemas.microsoft.com/office/word/2010/wordprocessingDrawing" xmlns:wp="http://schemas.openxmlformats.org/drawingml/2006/wordprocessingDrawing" xmlns:w10="urn:schemas-microsoft-com:office:word" xmlns:w="http://schemas.openxmlformats.org/wordprocessingml/2006/main" xmlns:w14="http://schemas.microsoft.com/office/word/2010/wordml" xmlns:w15="http://schemas.microsoft.com/office/word/2012/wordml" xmlns:w16se="http://schemas.microsoft.com/office/word/2015/wordml/symex" xmlns:wpg="http://schemas.microsoft.com/office/word/2010/wordprocessingGroup" xmlns:wpi="http://schemas.microsoft.com/office/word/2010/wordprocessingInk" xmlns:wne="http://schemas.microsoft.com/office/word/2006/wordml" xmlns:wps="http://schemas.microsoft.com/office/word/2010/wordprocessingShape" mc:Ignorable="w14 w15 w16se wp14">
   <w:abstractNum w:abstractNumId="0" w15:restartNumberingAfterBreak="0">
+    <w:nsid w:val="018F7C0F"/>
+    <w:multiLevelType w:val="hybridMultilevel"/>
+    <w:tmpl w:val="2976009E"/>
+    <w:lvl w:ilvl="0" w:tplc="0416000F">
+      <w:start w:val="1"/>
+      <w:numFmt w:val="decimal"/>
+      <w:lvlText w:val="%1."/>
+      <w:lvlJc w:val="left"/>
+      <w:pPr>
+        <w:ind w:left="720" w:hanging="360"/>
+      </w:pPr>
+    </w:lvl>
+    <w:lvl w:ilvl="1" w:tplc="04160019" w:tentative="1">
+      <w:start w:val="1"/>
+      <w:numFmt w:val="lowerLetter"/>
+      <w:lvlText w:val="%2."/>
+      <w:lvlJc w:val="left"/>
+      <w:pPr>
+        <w:ind w:left="1440" w:hanging="360"/>
+      </w:pPr>
+    </w:lvl>
+    <w:lvl w:ilvl="2" w:tplc="0416001B" w:tentative="1">
+      <w:start w:val="1"/>
+      <w:numFmt w:val="lowerRoman"/>
+      <w:lvlText w:val="%3."/>
+      <w:lvlJc w:val="right"/>
+      <w:pPr>
+        <w:ind w:left="2160" w:hanging="180"/>
+      </w:pPr>
+    </w:lvl>
+    <w:lvl w:ilvl="3" w:tplc="0416000F" w:tentative="1">
+      <w:start w:val="1"/>
+      <w:numFmt w:val="decimal"/>
+      <w:lvlText w:val="%4."/>
+      <w:lvlJc w:val="left"/>
+      <w:pPr>
+        <w:ind w:left="2880" w:hanging="360"/>
+      </w:pPr>
+    </w:lvl>
+    <w:lvl w:ilvl="4" w:tplc="04160019" w:tentative="1">
+      <w:start w:val="1"/>
+      <w:numFmt w:val="lowerLetter"/>
+      <w:lvlText w:val="%5."/>
+      <w:lvlJc w:val="left"/>
+      <w:pPr>
+        <w:ind w:left="3600" w:hanging="360"/>
+      </w:pPr>
+    </w:lvl>
+    <w:lvl w:ilvl="5" w:tplc="0416001B" w:tentative="1">
+      <w:start w:val="1"/>
+      <w:numFmt w:val="lowerRoman"/>
+      <w:lvlText w:val="%6."/>
+      <w:lvlJc w:val="right"/>
+      <w:pPr>
+        <w:ind w:left="4320" w:hanging="180"/>
+      </w:pPr>
+    </w:lvl>
+    <w:lvl w:ilvl="6" w:tplc="0416000F" w:tentative="1">
+      <w:start w:val="1"/>
+      <w:numFmt w:val="decimal"/>
+      <w:lvlText w:val="%7."/>
+      <w:lvlJc w:val="left"/>
+      <w:pPr>
+        <w:ind w:left="5040" w:hanging="360"/>
+      </w:pPr>
+    </w:lvl>
+    <w:lvl w:ilvl="7" w:tplc="04160019" w:tentative="1">
+      <w:start w:val="1"/>
+      <w:numFmt w:val="lowerLetter"/>
+      <w:lvlText w:val="%8."/>
+      <w:lvlJc w:val="left"/>
+      <w:pPr>
+        <w:ind w:left="5760" w:hanging="360"/>
+      </w:pPr>
+    </w:lvl>
+    <w:lvl w:ilvl="8" w:tplc="0416001B" w:tentative="1">
+      <w:start w:val="1"/>
+      <w:numFmt w:val="lowerRoman"/>
+      <w:lvlText w:val="%9."/>
+      <w:lvlJc w:val="right"/>
+      <w:pPr>
+        <w:ind w:left="6480" w:hanging="180"/>
+      </w:pPr>
+    </w:lvl>
+  </w:abstractNum>
+  <w:abstractNum w:abstractNumId="1" w15:restartNumberingAfterBreak="0">
     <w:nsid w:val="01D03BCA"/>
     <w:multiLevelType w:val="hybridMultilevel"/>
     <w:tmpl w:val="C7B03812"/>
@@ -765,7 +1244,7 @@
       </w:rPr>
     </w:lvl>
   </w:abstractNum>
-  <w:abstractNum w:abstractNumId="1" w15:restartNumberingAfterBreak="0">
+  <w:abstractNum w:abstractNumId="2" w15:restartNumberingAfterBreak="0">
     <w:nsid w:val="04612840"/>
     <w:multiLevelType w:val="hybridMultilevel"/>
     <w:tmpl w:val="222A2A18"/>
@@ -878,7 +1357,7 @@
       </w:rPr>
     </w:lvl>
   </w:abstractNum>
-  <w:abstractNum w:abstractNumId="2" w15:restartNumberingAfterBreak="0">
+  <w:abstractNum w:abstractNumId="3" w15:restartNumberingAfterBreak="0">
     <w:nsid w:val="054C6323"/>
     <w:multiLevelType w:val="hybridMultilevel"/>
     <w:tmpl w:val="0D7CB3D6"/>
@@ -991,7 +1470,7 @@
       </w:rPr>
     </w:lvl>
   </w:abstractNum>
-  <w:abstractNum w:abstractNumId="3" w15:restartNumberingAfterBreak="0">
+  <w:abstractNum w:abstractNumId="4" w15:restartNumberingAfterBreak="0">
     <w:nsid w:val="274D6695"/>
     <w:multiLevelType w:val="hybridMultilevel"/>
     <w:tmpl w:val="3D2E6926"/>
@@ -1104,7 +1583,7 @@
       </w:rPr>
     </w:lvl>
   </w:abstractNum>
-  <w:abstractNum w:abstractNumId="4" w15:restartNumberingAfterBreak="0">
+  <w:abstractNum w:abstractNumId="5" w15:restartNumberingAfterBreak="0">
     <w:nsid w:val="56DB44EA"/>
     <w:multiLevelType w:val="hybridMultilevel"/>
     <w:tmpl w:val="EB608AAC"/>
@@ -1190,7 +1669,7 @@
       </w:pPr>
     </w:lvl>
   </w:abstractNum>
-  <w:abstractNum w:abstractNumId="5" w15:restartNumberingAfterBreak="0">
+  <w:abstractNum w:abstractNumId="6" w15:restartNumberingAfterBreak="0">
     <w:nsid w:val="74651A69"/>
     <w:multiLevelType w:val="hybridMultilevel"/>
     <w:tmpl w:val="A296C2F4"/>
@@ -1303,7 +1782,7 @@
       </w:rPr>
     </w:lvl>
   </w:abstractNum>
-  <w:abstractNum w:abstractNumId="6" w15:restartNumberingAfterBreak="0">
+  <w:abstractNum w:abstractNumId="7" w15:restartNumberingAfterBreak="0">
     <w:nsid w:val="7D643DF1"/>
     <w:multiLevelType w:val="hybridMultilevel"/>
     <w:tmpl w:val="FFB8D0DE"/>
@@ -1417,24 +1896,27 @@
     </w:lvl>
   </w:abstractNum>
   <w:num w:numId="1">
+    <w:abstractNumId w:val="5"/>
+  </w:num>
+  <w:num w:numId="2">
+    <w:abstractNumId w:val="2"/>
+  </w:num>
+  <w:num w:numId="3">
+    <w:abstractNumId w:val="7"/>
+  </w:num>
+  <w:num w:numId="4">
+    <w:abstractNumId w:val="3"/>
+  </w:num>
+  <w:num w:numId="5">
+    <w:abstractNumId w:val="6"/>
+  </w:num>
+  <w:num w:numId="6">
     <w:abstractNumId w:val="4"/>
   </w:num>
-  <w:num w:numId="2">
+  <w:num w:numId="7">
     <w:abstractNumId w:val="1"/>
   </w:num>
-  <w:num w:numId="3">
-    <w:abstractNumId w:val="6"/>
-  </w:num>
-  <w:num w:numId="4">
-    <w:abstractNumId w:val="2"/>
-  </w:num>
-  <w:num w:numId="5">
-    <w:abstractNumId w:val="5"/>
-  </w:num>
-  <w:num w:numId="6">
-    <w:abstractNumId w:val="3"/>
-  </w:num>
-  <w:num w:numId="7">
+  <w:num w:numId="8">
     <w:abstractNumId w:val="0"/>
   </w:num>
 </w:numbering>

</xml_diff>

<commit_message>
Adicionando nome do arquivo sql03 ao docx
</commit_message>
<xml_diff>
--- a/Senai_Hroads_Documentação_BD.docx
+++ b/Senai_Hroads_Documentação_BD.docx
@@ -53,8 +53,6 @@
         </w:rPr>
         <w:t xml:space="preserve"> – SENAI de Informática – Técnico de Dev.</w:t>
       </w:r>
-      <w:bookmarkStart w:id="0" w:name="_GoBack"/>
-      <w:bookmarkEnd w:id="0"/>
     </w:p>
     <w:p>
       <w:pPr>
@@ -219,7 +217,19 @@
           <w:sz w:val="24"/>
           <w:szCs w:val="24"/>
         </w:rPr>
-        <w:t>o, ‘’, para mostrar os dados pedidos.</w:t>
+        <w:t>o, ‘</w:t>
+      </w:r>
+      <w:r>
+        <w:t>HROADS_QUERY_03.sql</w:t>
+      </w:r>
+      <w:bookmarkStart w:id="0" w:name="_GoBack"/>
+      <w:bookmarkEnd w:id="0"/>
+      <w:r>
+        <w:rPr>
+          <w:sz w:val="24"/>
+          <w:szCs w:val="24"/>
+        </w:rPr>
+        <w:t>’, para mostrar os dados pedidos.</w:t>
       </w:r>
     </w:p>
     <w:p>

</xml_diff>